<commit_message>
Updated Report (fadel hoss we el app)
</commit_message>
<xml_diff>
--- a/A2/T2/A2_S20_Task23_20230553_20230231_20230121.docx
+++ b/A2/T2/A2_S20_Task23_20230553_20230231_20230121.docx
@@ -84,39 +84,7 @@
           <w:rFonts w:asciiTheme="majorBidi" w:hAnsiTheme="majorBidi" w:cstheme="majorBidi"/>
           <w:szCs w:val="56"/>
         </w:rPr>
-        <w:t xml:space="preserve">- Players take turns marking </w:t>
-      </w:r>
-      <w:proofErr w:type="spellStart"/>
-      <w:r>
-        <w:rPr>
-          <w:rFonts w:asciiTheme="majorBidi" w:hAnsiTheme="majorBidi" w:cstheme="majorBidi"/>
-          <w:szCs w:val="56"/>
-        </w:rPr>
-        <w:t>Xs</w:t>
-      </w:r>
-      <w:proofErr w:type="spellEnd"/>
-      <w:r>
-        <w:rPr>
-          <w:rFonts w:asciiTheme="majorBidi" w:hAnsiTheme="majorBidi" w:cstheme="majorBidi"/>
-          <w:szCs w:val="56"/>
-        </w:rPr>
-        <w:t xml:space="preserve"> and </w:t>
-      </w:r>
-      <w:proofErr w:type="spellStart"/>
-      <w:r>
-        <w:rPr>
-          <w:rFonts w:asciiTheme="majorBidi" w:hAnsiTheme="majorBidi" w:cstheme="majorBidi"/>
-          <w:szCs w:val="56"/>
-        </w:rPr>
-        <w:t>Os</w:t>
-      </w:r>
-      <w:proofErr w:type="spellEnd"/>
-      <w:r>
-        <w:rPr>
-          <w:rFonts w:asciiTheme="majorBidi" w:hAnsiTheme="majorBidi" w:cstheme="majorBidi"/>
-          <w:szCs w:val="56"/>
-        </w:rPr>
-        <w:t xml:space="preserve"> as in traditional tic-tac-toe.</w:t>
+        <w:t>- Players take turns marking Xs and Os as in traditional tic-tac-toe.</w:t>
       </w:r>
     </w:p>
     <w:p>
@@ -385,21 +353,12 @@
         </w:rPr>
         <w:t xml:space="preserve">A draw occurs if the board is full </w:t>
       </w:r>
-      <w:proofErr w:type="gramStart"/>
-      <w:r>
-        <w:rPr>
-          <w:rFonts w:asciiTheme="majorBidi" w:hAnsiTheme="majorBidi" w:cstheme="majorBidi"/>
-          <w:szCs w:val="56"/>
-        </w:rPr>
-        <w:t>with</w:t>
-      </w:r>
-      <w:proofErr w:type="gramEnd"/>
-      <w:r>
-        <w:rPr>
-          <w:rFonts w:asciiTheme="majorBidi" w:hAnsiTheme="majorBidi" w:cstheme="majorBidi"/>
-          <w:szCs w:val="56"/>
-        </w:rPr>
-        <w:t xml:space="preserve"> </w:t>
+      <w:r>
+        <w:rPr>
+          <w:rFonts w:asciiTheme="majorBidi" w:hAnsiTheme="majorBidi" w:cstheme="majorBidi"/>
+          <w:szCs w:val="56"/>
+        </w:rPr>
+        <w:t xml:space="preserve">with </w:t>
       </w:r>
       <w:r>
         <w:rPr>
@@ -2037,21 +1996,12 @@
                 <w:szCs w:val="28"/>
               </w:rPr>
             </w:pPr>
-            <w:proofErr w:type="spellStart"/>
             <w:r>
               <w:rPr>
                 <w:sz w:val="28"/>
                 <w:szCs w:val="28"/>
               </w:rPr>
-              <w:t>Pyramic</w:t>
-            </w:r>
-            <w:proofErr w:type="spellEnd"/>
-            <w:r>
-              <w:rPr>
-                <w:sz w:val="28"/>
-                <w:szCs w:val="28"/>
-              </w:rPr>
-              <w:t xml:space="preserve"> Tic Tac Toe</w:t>
+              <w:t>Pyramic Tic Tac Toe</w:t>
             </w:r>
           </w:p>
         </w:tc>
@@ -2629,7 +2579,21 @@
           <w:rFonts w:asciiTheme="majorBidi" w:hAnsiTheme="majorBidi" w:cstheme="majorBidi"/>
           <w:szCs w:val="56"/>
         </w:rPr>
-        <w:t>However, there are some areas where the code could be improved. The board size is hardcoded, which makes it difficult to change or expand. The random player in the game doesn’t check if a move is valid, which could cause issues or crashes. Some parts of the code, like checking for a win, are repeated unnecessarily, which makes it harder to maintain. Additionally, some error messages feel unprofessional and could be more polished. Improving these aspects would make the game more flexible, reliable, and professional.</w:t>
+        <w:t xml:space="preserve">However, there are some areas where the code could be improved. The board size is hardcoded, which makes it difficult to change or expand. </w:t>
+      </w:r>
+      <w:r>
+        <w:rPr>
+          <w:rFonts w:asciiTheme="majorBidi" w:hAnsiTheme="majorBidi" w:cstheme="majorBidi"/>
+          <w:szCs w:val="56"/>
+        </w:rPr>
+        <w:t>There is little to no validation .S</w:t>
+      </w:r>
+      <w:r>
+        <w:rPr>
+          <w:rFonts w:asciiTheme="majorBidi" w:hAnsiTheme="majorBidi" w:cstheme="majorBidi"/>
+          <w:szCs w:val="56"/>
+        </w:rPr>
+        <w:t>ome error messages feel unprofessional and could be more polished. Improving these aspects would make the game more flexible, reliable, and professional.</w:t>
       </w:r>
     </w:p>
     <w:p>
@@ -3039,23 +3003,7 @@
           <w:rFonts w:asciiTheme="majorBidi" w:hAnsiTheme="majorBidi" w:cstheme="majorBidi"/>
           <w:szCs w:val="56"/>
         </w:rPr>
-        <w:t xml:space="preserve">Strengths include a user-friendly </w:t>
-      </w:r>
-      <w:proofErr w:type="spellStart"/>
-      <w:r>
-        <w:rPr>
-          <w:rFonts w:asciiTheme="majorBidi" w:hAnsiTheme="majorBidi" w:cstheme="majorBidi"/>
-          <w:szCs w:val="56"/>
-        </w:rPr>
-        <w:t>display_board</w:t>
-      </w:r>
-      <w:proofErr w:type="spellEnd"/>
-      <w:r>
-        <w:rPr>
-          <w:rFonts w:asciiTheme="majorBidi" w:hAnsiTheme="majorBidi" w:cstheme="majorBidi"/>
-          <w:szCs w:val="56"/>
-        </w:rPr>
-        <w:t xml:space="preserve"> method that makes the game intuitive and engaging. The incorporation of unique Misère-specific logic adds strategic complexity, differentiating it from traditional Tic-Tac-Toe. Additionally, inheritance minimizes code duplication in player-specific classes, promoting reusability and maintainability. However, weaknesses include the use of global state variables, inconsistent naming conventions, and hardcoding of board dimensions, which hinder scalability. Redundancies in win-condition logic and insufficient input validation further detract from the robustness of the implementation.</w:t>
+        <w:t>Strengths include a user-friendly display_board method that makes the game intuitive and engaging. The incorporation of unique Misère-specific logic adds strategic complexity, differentiating it from traditional Tic-Tac-Toe. Additionally, inheritance minimizes code duplication in player-specific classes, promoting reusability and maintainability. However, weaknesses include the use of global state variables, inconsistent naming conventions, and hardcoding of board dimensions, which hinder scalability. Redundancies in win-condition logic and insufficient input validation further detract from the robustness of the implementation.</w:t>
       </w:r>
     </w:p>
     <w:p>
@@ -3093,62 +3041,30 @@
           <w:rFonts w:asciiTheme="majorBidi" w:hAnsiTheme="majorBidi" w:cstheme="majorBidi"/>
           <w:szCs w:val="56"/>
         </w:rPr>
-        <w:t xml:space="preserve">The code provides a creative take on 5x5 Tic-Tac-Toe, incorporating unique rules like counting sequences of three-in-a-row to win. Its object-oriented approach with inheritance for player types and modular board design stands out as a strength, enabling clear separation of concerns. The visually clean and intuitive board display, alongside strategic win-tracking via a </w:t>
-      </w:r>
-      <w:proofErr w:type="spellStart"/>
-      <w:r>
-        <w:rPr>
-          <w:rFonts w:asciiTheme="majorBidi" w:hAnsiTheme="majorBidi" w:cstheme="majorBidi"/>
-          <w:szCs w:val="56"/>
-        </w:rPr>
-        <w:t>countWin</w:t>
-      </w:r>
-      <w:proofErr w:type="spellEnd"/>
-      <w:r>
-        <w:rPr>
-          <w:rFonts w:asciiTheme="majorBidi" w:hAnsiTheme="majorBidi" w:cstheme="majorBidi"/>
-          <w:szCs w:val="56"/>
-        </w:rPr>
-        <w:t xml:space="preserve"> function, highlights the effort to enhance gameplay depth and accessibility.</w:t>
-      </w:r>
-    </w:p>
-    <w:p>
-      <w:pPr>
-        <w:rPr>
-          <w:rFonts w:asciiTheme="majorBidi" w:hAnsiTheme="majorBidi" w:cstheme="majorBidi"/>
-          <w:szCs w:val="56"/>
-        </w:rPr>
-      </w:pPr>
-    </w:p>
-    <w:p>
-      <w:pPr>
-        <w:rPr>
-          <w:rFonts w:asciiTheme="majorBidi" w:hAnsiTheme="majorBidi" w:cstheme="majorBidi"/>
-          <w:szCs w:val="56"/>
-        </w:rPr>
-      </w:pPr>
-      <w:r>
-        <w:rPr>
-          <w:rFonts w:asciiTheme="majorBidi" w:hAnsiTheme="majorBidi" w:cstheme="majorBidi"/>
-          <w:szCs w:val="56"/>
-        </w:rPr>
-        <w:t xml:space="preserve">However, notable weaknesses include reliance on global state variables and hardcoded board dimensions, limiting flexibility and introducing maintenance challenges. Input validation is minimal, increasing the risk of errors during gameplay, and redundant logic in the </w:t>
-      </w:r>
-      <w:proofErr w:type="spellStart"/>
-      <w:r>
-        <w:rPr>
-          <w:rFonts w:asciiTheme="majorBidi" w:hAnsiTheme="majorBidi" w:cstheme="majorBidi"/>
-          <w:szCs w:val="56"/>
-        </w:rPr>
-        <w:t>countWin</w:t>
-      </w:r>
-      <w:proofErr w:type="spellEnd"/>
-      <w:r>
-        <w:rPr>
-          <w:rFonts w:asciiTheme="majorBidi" w:hAnsiTheme="majorBidi" w:cstheme="majorBidi"/>
-          <w:szCs w:val="56"/>
-        </w:rPr>
-        <w:t xml:space="preserve"> function reduces efficiency. Furthermore, the code lacks proper memory management for dynamically allocated arrays, leading to potential memory leaks. Addressing these issues would elevate the code's quality, making it more scalable and robust.</w:t>
+        <w:t>The code provides a creative take on 5x5 Tic-Tac-Toe, incorporating unique rules like counting sequences of three-in-a-row to win. Its object-oriented approach with inheritance for player types and modular board design stands out as a strength, enabling clear separation of concerns. The visually clean and intuitive board display, alongside strategic win-tracking via a countWin function, highlights the effort to enhance gameplay depth and accessibility.</w:t>
+      </w:r>
+    </w:p>
+    <w:p>
+      <w:pPr>
+        <w:rPr>
+          <w:rFonts w:asciiTheme="majorBidi" w:hAnsiTheme="majorBidi" w:cstheme="majorBidi"/>
+          <w:szCs w:val="56"/>
+        </w:rPr>
+      </w:pPr>
+    </w:p>
+    <w:p>
+      <w:pPr>
+        <w:rPr>
+          <w:rFonts w:asciiTheme="majorBidi" w:hAnsiTheme="majorBidi" w:cstheme="majorBidi"/>
+          <w:szCs w:val="56"/>
+        </w:rPr>
+      </w:pPr>
+      <w:r>
+        <w:rPr>
+          <w:rFonts w:asciiTheme="majorBidi" w:hAnsiTheme="majorBidi" w:cstheme="majorBidi"/>
+          <w:szCs w:val="56"/>
+        </w:rPr>
+        <w:t>However, notable weaknesses include reliance on global state variables and hardcoded board dimensions, limiting flexibility and introducing maintenance challenges. Input validation is minimal, increasing the risk of errors during gameplay, and redundant logic in the countWin function reduces efficiency. Furthermore, the code lacks proper memory management for dynamically allocated arrays, leading to potential memory leaks. Addressing these issues would elevate the code's quality, making it more scalable and robust.</w:t>
       </w:r>
     </w:p>
     <w:p>
@@ -3186,39 +3102,7 @@
           <w:rFonts w:asciiTheme="majorBidi" w:hAnsiTheme="majorBidi" w:cstheme="majorBidi"/>
           <w:szCs w:val="56"/>
         </w:rPr>
-        <w:t xml:space="preserve">The Pyramid Tic-Tac-Toe implementation stands out with its innovative triangular board structure and non-standard gameplay. A user-friendly </w:t>
-      </w:r>
-      <w:proofErr w:type="spellStart"/>
-      <w:r>
-        <w:rPr>
-          <w:rFonts w:asciiTheme="majorBidi" w:hAnsiTheme="majorBidi" w:cstheme="majorBidi"/>
-          <w:szCs w:val="56"/>
-        </w:rPr>
-        <w:t>display_board</w:t>
-      </w:r>
-      <w:proofErr w:type="spellEnd"/>
-      <w:r>
-        <w:rPr>
-          <w:rFonts w:asciiTheme="majorBidi" w:hAnsiTheme="majorBidi" w:cstheme="majorBidi"/>
-          <w:szCs w:val="56"/>
-        </w:rPr>
-        <w:t xml:space="preserve"> function and custom input mapping through </w:t>
-      </w:r>
-      <w:proofErr w:type="spellStart"/>
-      <w:r>
-        <w:rPr>
-          <w:rFonts w:asciiTheme="majorBidi" w:hAnsiTheme="majorBidi" w:cstheme="majorBidi"/>
-          <w:szCs w:val="56"/>
-        </w:rPr>
-        <w:t>makeIndex</w:t>
-      </w:r>
-      <w:proofErr w:type="spellEnd"/>
-      <w:r>
-        <w:rPr>
-          <w:rFonts w:asciiTheme="majorBidi" w:hAnsiTheme="majorBidi" w:cstheme="majorBidi"/>
-          <w:szCs w:val="56"/>
-        </w:rPr>
-        <w:t xml:space="preserve"> improve usability. Error handling for invalid moves ensures smoother gameplay, while the pyramid design introduces a refreshing challenge to the Tic-Tac-Toe formula, demonstrating creativity and thoughtful design.</w:t>
+        <w:t>The Pyramid Tic-Tac-Toe implementation stands out with its innovative triangular board structure and non-standard gameplay. A user-friendly display_board function and custom input mapping through makeIndex improve usability. Error handling for invalid moves ensures smoother gameplay, while the pyramid design introduces a refreshing challenge to the Tic-Tac-Toe formula, demonstrating creativity and thoughtful design.</w:t>
       </w:r>
     </w:p>
     <w:p>
@@ -3242,71 +3126,7 @@
           <w:szCs w:val="56"/>
         </w:rPr>
         <w:lastRenderedPageBreak/>
-        <w:t xml:space="preserve">On the other hand, hardcoded board dimensions and dependency on global functions like </w:t>
-      </w:r>
-      <w:proofErr w:type="spellStart"/>
-      <w:r>
-        <w:rPr>
-          <w:rFonts w:asciiTheme="majorBidi" w:hAnsiTheme="majorBidi" w:cstheme="majorBidi"/>
-          <w:szCs w:val="56"/>
-        </w:rPr>
-        <w:t>makeIndex</w:t>
-      </w:r>
-      <w:proofErr w:type="spellEnd"/>
-      <w:r>
-        <w:rPr>
-          <w:rFonts w:asciiTheme="majorBidi" w:hAnsiTheme="majorBidi" w:cstheme="majorBidi"/>
-          <w:szCs w:val="56"/>
-        </w:rPr>
-        <w:t xml:space="preserve"> limit scalability and modularity. The </w:t>
-      </w:r>
-      <w:proofErr w:type="spellStart"/>
-      <w:r>
-        <w:rPr>
-          <w:rFonts w:asciiTheme="majorBidi" w:hAnsiTheme="majorBidi" w:cstheme="majorBidi"/>
-          <w:szCs w:val="56"/>
-        </w:rPr>
-        <w:t>PyramidRandomPlayer</w:t>
-      </w:r>
-      <w:proofErr w:type="spellEnd"/>
-      <w:r>
-        <w:rPr>
-          <w:rFonts w:asciiTheme="majorBidi" w:hAnsiTheme="majorBidi" w:cstheme="majorBidi"/>
-          <w:szCs w:val="56"/>
-        </w:rPr>
-        <w:t xml:space="preserve"> fails to validate moves, leading to inefficiencies or potential crashes. Repeated logic for win conditions reduces maintainability, and verbose hardcoded messages like "Invalid </w:t>
-      </w:r>
-      <w:proofErr w:type="spellStart"/>
-      <w:r>
-        <w:rPr>
-          <w:rFonts w:asciiTheme="majorBidi" w:hAnsiTheme="majorBidi" w:cstheme="majorBidi"/>
-          <w:szCs w:val="56"/>
-        </w:rPr>
-        <w:t>ya</w:t>
-      </w:r>
-      <w:proofErr w:type="spellEnd"/>
-      <w:r>
-        <w:rPr>
-          <w:rFonts w:asciiTheme="majorBidi" w:hAnsiTheme="majorBidi" w:cstheme="majorBidi"/>
-          <w:szCs w:val="56"/>
-        </w:rPr>
-        <w:t xml:space="preserve"> </w:t>
-      </w:r>
-      <w:proofErr w:type="spellStart"/>
-      <w:r>
-        <w:rPr>
-          <w:rFonts w:asciiTheme="majorBidi" w:hAnsiTheme="majorBidi" w:cstheme="majorBidi"/>
-          <w:szCs w:val="56"/>
-        </w:rPr>
-        <w:t>brooooooo</w:t>
-      </w:r>
-      <w:proofErr w:type="spellEnd"/>
-      <w:r>
-        <w:rPr>
-          <w:rFonts w:asciiTheme="majorBidi" w:hAnsiTheme="majorBidi" w:cstheme="majorBidi"/>
-          <w:szCs w:val="56"/>
-        </w:rPr>
-        <w:t>!!!" detract from professionalism. Improving input validation, encapsulating global dependencies, and abstracting duplicate logic would significantly enhance the code’s quality.</w:t>
+        <w:t>On the other hand, hardcoded board dimensions and dependency on global functions like makeIndex limit scalability and modularity. The PyramidRandomPlayer fails to validate moves, leading to inefficiencies or potential crashes. Repeated logic for win conditions reduces maintainability, and verbose hardcoded messages like "Invalid ya brooooooo!!!" detract from professionalism. Improving input validation, encapsulating global dependencies, and abstracting duplicate logic would significantly enhance the code’s quality.</w:t>
       </w:r>
     </w:p>
     <w:p>
@@ -3344,78 +3164,30 @@
           <w:rFonts w:asciiTheme="majorBidi" w:hAnsiTheme="majorBidi" w:cstheme="majorBidi"/>
           <w:szCs w:val="56"/>
         </w:rPr>
-        <w:t xml:space="preserve">This Word Tic-Tac-Toe variant creatively combines word-building with traditional gameplay, utilizing a dictionary for validation. Features like dictionary customization and a flexible player implementation (human and random players) add to its appeal. The use of polymorphism and a unique </w:t>
-      </w:r>
-      <w:proofErr w:type="spellStart"/>
-      <w:r>
-        <w:rPr>
-          <w:rFonts w:asciiTheme="majorBidi" w:hAnsiTheme="majorBidi" w:cstheme="majorBidi"/>
-          <w:szCs w:val="56"/>
-        </w:rPr>
-        <w:t>isValidWord</w:t>
-      </w:r>
-      <w:proofErr w:type="spellEnd"/>
-      <w:r>
-        <w:rPr>
-          <w:rFonts w:asciiTheme="majorBidi" w:hAnsiTheme="majorBidi" w:cstheme="majorBidi"/>
-          <w:szCs w:val="56"/>
-        </w:rPr>
-        <w:t xml:space="preserve"> function to check win conditions highlight the code’s thoughtful design and gameplay innovation.</w:t>
-      </w:r>
-    </w:p>
-    <w:p>
-      <w:pPr>
-        <w:rPr>
-          <w:rFonts w:asciiTheme="majorBidi" w:hAnsiTheme="majorBidi" w:cstheme="majorBidi"/>
-          <w:szCs w:val="56"/>
-        </w:rPr>
-      </w:pPr>
-    </w:p>
-    <w:p>
-      <w:pPr>
-        <w:rPr>
-          <w:rFonts w:asciiTheme="majorBidi" w:hAnsiTheme="majorBidi" w:cstheme="majorBidi"/>
-          <w:szCs w:val="56"/>
-        </w:rPr>
-      </w:pPr>
-      <w:r>
-        <w:rPr>
-          <w:rFonts w:asciiTheme="majorBidi" w:hAnsiTheme="majorBidi" w:cstheme="majorBidi"/>
-          <w:szCs w:val="56"/>
-        </w:rPr>
-        <w:t xml:space="preserve">Despite these strengths, the code is limited by hardcoded board dimensions and inefficient win-checking logic, which complicates scalability. Dictionary handling lacks error resilience, and verbose outputs such as "Invalid </w:t>
-      </w:r>
-      <w:proofErr w:type="spellStart"/>
-      <w:r>
-        <w:rPr>
-          <w:rFonts w:asciiTheme="majorBidi" w:hAnsiTheme="majorBidi" w:cstheme="majorBidi"/>
-          <w:szCs w:val="56"/>
-        </w:rPr>
-        <w:t>ya</w:t>
-      </w:r>
-      <w:proofErr w:type="spellEnd"/>
-      <w:r>
-        <w:rPr>
-          <w:rFonts w:asciiTheme="majorBidi" w:hAnsiTheme="majorBidi" w:cstheme="majorBidi"/>
-          <w:szCs w:val="56"/>
-        </w:rPr>
-        <w:t xml:space="preserve"> </w:t>
-      </w:r>
-      <w:proofErr w:type="spellStart"/>
-      <w:r>
-        <w:rPr>
-          <w:rFonts w:asciiTheme="majorBidi" w:hAnsiTheme="majorBidi" w:cstheme="majorBidi"/>
-          <w:szCs w:val="56"/>
-        </w:rPr>
-        <w:t>brooooooo</w:t>
-      </w:r>
-      <w:proofErr w:type="spellEnd"/>
-      <w:r>
-        <w:rPr>
-          <w:rFonts w:asciiTheme="majorBidi" w:hAnsiTheme="majorBidi" w:cstheme="majorBidi"/>
-          <w:szCs w:val="56"/>
-        </w:rPr>
-        <w:t>!!!" affect its professionalism. Furthermore, the random player's inability to validate moves creates inefficiencies. Resolving these shortcomings through parameterized board sizes, efficient word validation, and polished outputs would significantly improve the code's robustness and user experience.</w:t>
+        <w:t>This Word Tic-Tac-Toe variant creatively combines word-building with traditional gameplay, utilizing a dictionary for validation. Features like dictionary customization and a flexible player implementation (human and random players) add to its appeal. The use of polymorphism and a unique isValidWord function to check win conditions highlight the code’s thoughtful design and gameplay innovation.</w:t>
+      </w:r>
+    </w:p>
+    <w:p>
+      <w:pPr>
+        <w:rPr>
+          <w:rFonts w:asciiTheme="majorBidi" w:hAnsiTheme="majorBidi" w:cstheme="majorBidi"/>
+          <w:szCs w:val="56"/>
+        </w:rPr>
+      </w:pPr>
+    </w:p>
+    <w:p>
+      <w:pPr>
+        <w:rPr>
+          <w:rFonts w:asciiTheme="majorBidi" w:hAnsiTheme="majorBidi" w:cstheme="majorBidi"/>
+          <w:szCs w:val="56"/>
+        </w:rPr>
+      </w:pPr>
+      <w:r>
+        <w:rPr>
+          <w:rFonts w:asciiTheme="majorBidi" w:hAnsiTheme="majorBidi" w:cstheme="majorBidi"/>
+          <w:szCs w:val="56"/>
+        </w:rPr>
+        <w:t>Despite these strengths, the code is limited by hardcoded board dimensions and inefficient win-checking logic, which complicates scalability. Dictionary handling lacks error resilience, and verbose outputs such as "Invalid ya brooooooo!!!" affect its professionalism. Furthermore, the random player's inability to validate moves creates inefficiencies. Resolving these shortcomings through parameterized board sizes, efficient word validation, and polished outputs would significantly improve the code's robustness and user experience.</w:t>
       </w:r>
     </w:p>
     <w:p>
@@ -3633,23 +3405,7 @@
           <w:rFonts w:asciiTheme="majorBidi" w:hAnsiTheme="majorBidi" w:cstheme="majorBidi"/>
           <w:szCs w:val="56"/>
         </w:rPr>
-        <w:t xml:space="preserve">Game logic is well implemented by using </w:t>
-      </w:r>
-      <w:proofErr w:type="spellStart"/>
-      <w:r>
-        <w:rPr>
-          <w:rFonts w:asciiTheme="majorBidi" w:hAnsiTheme="majorBidi" w:cstheme="majorBidi"/>
-          <w:szCs w:val="56"/>
-        </w:rPr>
-        <w:t>dropToken</w:t>
-      </w:r>
-      <w:proofErr w:type="spellEnd"/>
-      <w:r>
-        <w:rPr>
-          <w:rFonts w:asciiTheme="majorBidi" w:hAnsiTheme="majorBidi" w:cstheme="majorBidi"/>
-          <w:szCs w:val="56"/>
-        </w:rPr>
-        <w:t xml:space="preserve"> function to correctly implement connect4 rules.</w:t>
+        <w:t>Game logic is well implemented by using dropToken function to correctly implement connect4 rules.</w:t>
       </w:r>
     </w:p>
     <w:p>
@@ -3822,39 +3578,7 @@
           <w:rFonts w:asciiTheme="majorBidi" w:hAnsiTheme="majorBidi" w:cstheme="majorBidi"/>
           <w:szCs w:val="56"/>
         </w:rPr>
-        <w:t xml:space="preserve">However, Overuse of global/static variables (Even, Odd, </w:t>
-      </w:r>
-      <w:proofErr w:type="spellStart"/>
-      <w:r>
-        <w:rPr>
-          <w:rFonts w:asciiTheme="majorBidi" w:hAnsiTheme="majorBidi" w:cstheme="majorBidi"/>
-          <w:szCs w:val="56"/>
-        </w:rPr>
-        <w:t>CurrentSet</w:t>
-      </w:r>
-      <w:proofErr w:type="spellEnd"/>
-      <w:r>
-        <w:rPr>
-          <w:rFonts w:asciiTheme="majorBidi" w:hAnsiTheme="majorBidi" w:cstheme="majorBidi"/>
-          <w:szCs w:val="56"/>
-        </w:rPr>
-        <w:t xml:space="preserve">, </w:t>
-      </w:r>
-      <w:proofErr w:type="spellStart"/>
-      <w:r>
-        <w:rPr>
-          <w:rFonts w:asciiTheme="majorBidi" w:hAnsiTheme="majorBidi" w:cstheme="majorBidi"/>
-          <w:szCs w:val="56"/>
-        </w:rPr>
-        <w:t>IsRandom</w:t>
-      </w:r>
-      <w:proofErr w:type="spellEnd"/>
-      <w:r>
-        <w:rPr>
-          <w:rFonts w:asciiTheme="majorBidi" w:hAnsiTheme="majorBidi" w:cstheme="majorBidi"/>
-          <w:szCs w:val="56"/>
-        </w:rPr>
-        <w:t>) violates encapsulation, creating potential for bugs in larger systems.</w:t>
+        <w:t>However, Overuse of global/static variables (Even, Odd, CurrentSet, IsRandom) violates encapsulation, creating potential for bugs in larger systems.</w:t>
       </w:r>
     </w:p>
     <w:p>
@@ -3961,23 +3685,7 @@
           <w:szCs w:val="56"/>
         </w:rPr>
         <w:lastRenderedPageBreak/>
-        <w:t xml:space="preserve">However, the use of global variables like selected, FX, FY, and </w:t>
-      </w:r>
-      <w:proofErr w:type="spellStart"/>
-      <w:r>
-        <w:rPr>
-          <w:rFonts w:asciiTheme="majorBidi" w:hAnsiTheme="majorBidi" w:cstheme="majorBidi"/>
-          <w:szCs w:val="56"/>
-        </w:rPr>
-        <w:t>FourByFour_IsRandom</w:t>
-      </w:r>
-      <w:proofErr w:type="spellEnd"/>
-      <w:r>
-        <w:rPr>
-          <w:rFonts w:asciiTheme="majorBidi" w:hAnsiTheme="majorBidi" w:cstheme="majorBidi"/>
-          <w:szCs w:val="56"/>
-        </w:rPr>
-        <w:t xml:space="preserve"> introduces unnecessary side effects that could complicate debugging and testing. It would be better to encapsulate these variables within the relevant classes or game logic.</w:t>
+        <w:t>However, the use of global variables like selected, FX, FY, and FourByFour_IsRandom introduces unnecessary side effects that could complicate debugging and testing. It would be better to encapsulate these variables within the relevant classes or game logic.</w:t>
       </w:r>
     </w:p>
     <w:p>
@@ -4015,23 +3723,7 @@
           <w:rFonts w:asciiTheme="majorBidi" w:hAnsiTheme="majorBidi" w:cstheme="majorBidi"/>
           <w:szCs w:val="56"/>
         </w:rPr>
-        <w:t xml:space="preserve">The implementation of the 4x4 Tic-Tac-Toe game is functional and logically </w:t>
-      </w:r>
-      <w:proofErr w:type="spellStart"/>
-      <w:r>
-        <w:rPr>
-          <w:rFonts w:asciiTheme="majorBidi" w:hAnsiTheme="majorBidi" w:cstheme="majorBidi"/>
-          <w:szCs w:val="56"/>
-        </w:rPr>
-        <w:t>organized.But</w:t>
-      </w:r>
-      <w:proofErr w:type="spellEnd"/>
-      <w:r>
-        <w:rPr>
-          <w:rFonts w:asciiTheme="majorBidi" w:hAnsiTheme="majorBidi" w:cstheme="majorBidi"/>
-          <w:szCs w:val="56"/>
-        </w:rPr>
-        <w:t>, the reliance on global state and redundant code reduces maintainability and clarity. Refactoring to encapsulate state better, simplify win condition checks would improve the code quality.</w:t>
+        <w:t>The implementation of the 4x4 Tic-Tac-Toe game is functional and logically organized.But, the reliance on global state and redundant code reduces maintainability and clarity. Refactoring to encapsulate state better, simplify win condition checks would improve the code quality.</w:t>
       </w:r>
     </w:p>
     <w:p>
@@ -4079,30 +3771,12 @@
           <w:szCs w:val="56"/>
         </w:rPr>
       </w:pPr>
-      <w:proofErr w:type="spellStart"/>
-      <w:proofErr w:type="gramStart"/>
-      <w:r>
-        <w:rPr>
-          <w:rFonts w:asciiTheme="majorBidi" w:hAnsiTheme="majorBidi" w:cstheme="majorBidi"/>
-          <w:szCs w:val="56"/>
-        </w:rPr>
-        <w:t>display</w:t>
-      </w:r>
-      <w:proofErr w:type="gramEnd"/>
-      <w:r>
-        <w:rPr>
-          <w:rFonts w:asciiTheme="majorBidi" w:hAnsiTheme="majorBidi" w:cstheme="majorBidi"/>
-          <w:szCs w:val="56"/>
-        </w:rPr>
-        <w:t>_board</w:t>
-      </w:r>
-      <w:proofErr w:type="spellEnd"/>
-      <w:r>
-        <w:rPr>
-          <w:rFonts w:asciiTheme="majorBidi" w:hAnsiTheme="majorBidi" w:cstheme="majorBidi"/>
-          <w:szCs w:val="56"/>
-        </w:rPr>
-        <w:t xml:space="preserve"> method uses formatting to create a visually appealing representation of the board, improving user experience.</w:t>
+      <w:r>
+        <w:rPr>
+          <w:rFonts w:asciiTheme="majorBidi" w:hAnsiTheme="majorBidi" w:cstheme="majorBidi"/>
+          <w:szCs w:val="56"/>
+        </w:rPr>
+        <w:t>display_board method uses formatting to create a visually appealing representation of the board, improving user experience.</w:t>
       </w:r>
     </w:p>
     <w:p>
@@ -4132,54 +3806,22 @@
           <w:rFonts w:asciiTheme="majorBidi" w:hAnsiTheme="majorBidi" w:cstheme="majorBidi"/>
           <w:szCs w:val="56"/>
         </w:rPr>
-        <w:t xml:space="preserve">However, the use of global variables such as c, draw, and </w:t>
-      </w:r>
-      <w:proofErr w:type="spellStart"/>
-      <w:r>
-        <w:rPr>
-          <w:rFonts w:asciiTheme="majorBidi" w:hAnsiTheme="majorBidi" w:cstheme="majorBidi"/>
-          <w:szCs w:val="56"/>
-        </w:rPr>
-        <w:t>temp_moves</w:t>
-      </w:r>
-      <w:proofErr w:type="spellEnd"/>
-      <w:r>
-        <w:rPr>
-          <w:rFonts w:asciiTheme="majorBidi" w:hAnsiTheme="majorBidi" w:cstheme="majorBidi"/>
-          <w:szCs w:val="56"/>
-        </w:rPr>
-        <w:t xml:space="preserve"> introduces potential side effects and makes the code harder to maintain. These variables should be encapsulated within the class.</w:t>
-      </w:r>
-    </w:p>
-    <w:p>
-      <w:pPr>
-        <w:rPr>
-          <w:rFonts w:asciiTheme="majorBidi" w:hAnsiTheme="majorBidi" w:cstheme="majorBidi"/>
-          <w:szCs w:val="56"/>
-        </w:rPr>
-      </w:pPr>
-      <w:r>
-        <w:rPr>
-          <w:rFonts w:asciiTheme="majorBidi" w:hAnsiTheme="majorBidi" w:cstheme="majorBidi"/>
-          <w:szCs w:val="56"/>
-        </w:rPr>
-        <w:t xml:space="preserve">The </w:t>
-      </w:r>
-      <w:proofErr w:type="spellStart"/>
-      <w:r>
-        <w:rPr>
-          <w:rFonts w:asciiTheme="majorBidi" w:hAnsiTheme="majorBidi" w:cstheme="majorBidi"/>
-          <w:szCs w:val="56"/>
-        </w:rPr>
-        <w:t>countWin</w:t>
-      </w:r>
-      <w:proofErr w:type="spellEnd"/>
-      <w:r>
-        <w:rPr>
-          <w:rFonts w:asciiTheme="majorBidi" w:hAnsiTheme="majorBidi" w:cstheme="majorBidi"/>
-          <w:szCs w:val="56"/>
-        </w:rPr>
-        <w:t xml:space="preserve"> method contains duplicated logic for checking horizontal, vertical, and diagonal wins. This could be refactored into a helper function that checks for consecutive tokens along any line.</w:t>
+        <w:t>However, the use of global variables such as c, draw, and temp_moves introduces potential side effects and makes the code harder to maintain. These variables should be encapsulated within the class.</w:t>
+      </w:r>
+    </w:p>
+    <w:p>
+      <w:pPr>
+        <w:rPr>
+          <w:rFonts w:asciiTheme="majorBidi" w:hAnsiTheme="majorBidi" w:cstheme="majorBidi"/>
+          <w:szCs w:val="56"/>
+        </w:rPr>
+      </w:pPr>
+      <w:r>
+        <w:rPr>
+          <w:rFonts w:asciiTheme="majorBidi" w:hAnsiTheme="majorBidi" w:cstheme="majorBidi"/>
+          <w:szCs w:val="56"/>
+        </w:rPr>
+        <w:t>The countWin method contains duplicated logic for checking horizontal, vertical, and diagonal wins. This could be refactored into a helper function that checks for consecutive tokens along any line.</w:t>
       </w:r>
     </w:p>
     <w:p>
@@ -4308,101 +3950,37 @@
           <w:rFonts w:asciiTheme="majorBidi" w:hAnsiTheme="majorBidi" w:cstheme="majorBidi"/>
           <w:szCs w:val="56"/>
         </w:rPr>
-        <w:t xml:space="preserve">The </w:t>
-      </w:r>
-      <w:proofErr w:type="spellStart"/>
-      <w:r>
-        <w:rPr>
-          <w:rFonts w:asciiTheme="majorBidi" w:hAnsiTheme="majorBidi" w:cstheme="majorBidi"/>
-          <w:szCs w:val="56"/>
-        </w:rPr>
-        <w:t>UltimateXO</w:t>
-      </w:r>
-      <w:proofErr w:type="spellEnd"/>
-      <w:r>
-        <w:rPr>
-          <w:rFonts w:asciiTheme="majorBidi" w:hAnsiTheme="majorBidi" w:cstheme="majorBidi"/>
-          <w:szCs w:val="56"/>
-        </w:rPr>
-        <w:t xml:space="preserve"> code looks well-organized for implementing an advanced version of Tic-Tac-Toe, featuring an ultimate board layout with a 9x9 grid split into smaller 3x3 sections.</w:t>
-      </w:r>
-    </w:p>
-    <w:p>
-      <w:pPr>
-        <w:rPr>
-          <w:rFonts w:asciiTheme="majorBidi" w:hAnsiTheme="majorBidi" w:cstheme="majorBidi"/>
-          <w:szCs w:val="56"/>
-        </w:rPr>
-      </w:pPr>
-      <w:r>
-        <w:rPr>
-          <w:rFonts w:asciiTheme="majorBidi" w:hAnsiTheme="majorBidi" w:cstheme="majorBidi"/>
-          <w:szCs w:val="56"/>
-        </w:rPr>
-        <w:t xml:space="preserve">The </w:t>
-      </w:r>
-      <w:proofErr w:type="spellStart"/>
-      <w:r>
-        <w:rPr>
-          <w:rFonts w:asciiTheme="majorBidi" w:hAnsiTheme="majorBidi" w:cstheme="majorBidi"/>
-          <w:szCs w:val="56"/>
-        </w:rPr>
-        <w:t>display_board</w:t>
-      </w:r>
-      <w:proofErr w:type="spellEnd"/>
-      <w:r>
-        <w:rPr>
-          <w:rFonts w:asciiTheme="majorBidi" w:hAnsiTheme="majorBidi" w:cstheme="majorBidi"/>
-          <w:szCs w:val="56"/>
-        </w:rPr>
-        <w:t>() function provides a visually distinct board layout with padding, separators, and alignment, making it easier for players to view the game's state.</w:t>
-      </w:r>
-    </w:p>
-    <w:p>
-      <w:pPr>
-        <w:rPr>
-          <w:rFonts w:asciiTheme="majorBidi" w:hAnsiTheme="majorBidi" w:cstheme="majorBidi"/>
-          <w:szCs w:val="56"/>
-        </w:rPr>
-      </w:pPr>
-      <w:r>
-        <w:rPr>
-          <w:rFonts w:asciiTheme="majorBidi" w:hAnsiTheme="majorBidi" w:cstheme="majorBidi"/>
-          <w:szCs w:val="56"/>
-        </w:rPr>
-        <w:t xml:space="preserve">However, The </w:t>
-      </w:r>
-      <w:proofErr w:type="spellStart"/>
-      <w:r>
-        <w:rPr>
-          <w:rFonts w:asciiTheme="majorBidi" w:hAnsiTheme="majorBidi" w:cstheme="majorBidi"/>
-          <w:szCs w:val="56"/>
-        </w:rPr>
-        <w:t>RandomPlayer</w:t>
-      </w:r>
-      <w:proofErr w:type="spellEnd"/>
-      <w:r>
-        <w:rPr>
-          <w:rFonts w:asciiTheme="majorBidi" w:hAnsiTheme="majorBidi" w:cstheme="majorBidi"/>
-          <w:szCs w:val="56"/>
-        </w:rPr>
-        <w:t xml:space="preserve"> </w:t>
-      </w:r>
-      <w:proofErr w:type="spellStart"/>
-      <w:r>
-        <w:rPr>
-          <w:rFonts w:asciiTheme="majorBidi" w:hAnsiTheme="majorBidi" w:cstheme="majorBidi"/>
-          <w:szCs w:val="56"/>
-        </w:rPr>
-        <w:t>getmove</w:t>
-      </w:r>
-      <w:proofErr w:type="spellEnd"/>
-      <w:r>
-        <w:rPr>
-          <w:rFonts w:asciiTheme="majorBidi" w:hAnsiTheme="majorBidi" w:cstheme="majorBidi"/>
-          <w:szCs w:val="56"/>
-        </w:rPr>
-        <w:t>() logic doesn't fully ensure valid moves in sections that aren't already won, leading to potential infinite loops or invalid states during gameplay.</w:t>
+        <w:t>The UltimateXO code looks well-organized for implementing an advanced version of Tic-Tac-Toe, featuring an ultimate board layout with a 9x9 grid split into smaller 3x3 sections.</w:t>
+      </w:r>
+    </w:p>
+    <w:p>
+      <w:pPr>
+        <w:rPr>
+          <w:rFonts w:asciiTheme="majorBidi" w:hAnsiTheme="majorBidi" w:cstheme="majorBidi"/>
+          <w:szCs w:val="56"/>
+        </w:rPr>
+      </w:pPr>
+      <w:r>
+        <w:rPr>
+          <w:rFonts w:asciiTheme="majorBidi" w:hAnsiTheme="majorBidi" w:cstheme="majorBidi"/>
+          <w:szCs w:val="56"/>
+        </w:rPr>
+        <w:t>The display_board() function provides a visually distinct board layout with padding, separators, and alignment, making it easier for players to view the game's state.</w:t>
+      </w:r>
+    </w:p>
+    <w:p>
+      <w:pPr>
+        <w:rPr>
+          <w:rFonts w:asciiTheme="majorBidi" w:hAnsiTheme="majorBidi" w:cstheme="majorBidi"/>
+          <w:szCs w:val="56"/>
+        </w:rPr>
+      </w:pPr>
+      <w:r>
+        <w:rPr>
+          <w:rFonts w:asciiTheme="majorBidi" w:hAnsiTheme="majorBidi" w:cstheme="majorBidi"/>
+          <w:szCs w:val="56"/>
+        </w:rPr>
+        <w:t>However, The RandomPlayer getmove() logic doesn't fully ensure valid moves in sections that aren't already won, leading to potential infinite loops or invalid states during gameplay.</w:t>
       </w:r>
     </w:p>
     <w:p>
@@ -4438,7 +4016,7 @@
         </w:rPr>
         <w:lastRenderedPageBreak/>
         <w:drawing>
-          <wp:anchor distT="0" distB="0" distL="114300" distR="114300" simplePos="0" relativeHeight="251659264" behindDoc="0" locked="0" layoutInCell="1" allowOverlap="1" wp14:anchorId="649B3762" wp14:editId="155D4484">
+          <wp:anchor distT="0" distB="0" distL="114300" distR="114300" simplePos="0" relativeHeight="251659264" behindDoc="0" locked="0" layoutInCell="1" allowOverlap="1" wp14:anchorId="649B3762" wp14:editId="2FCB566A">
             <wp:simplePos x="0" y="0"/>
             <wp:positionH relativeFrom="margin">
               <wp:posOffset>-400050</wp:posOffset>

</xml_diff>